<commit_message>
Fixed a typo and copied the tool runner log into the document.
</commit_message>
<xml_diff>
--- a/docs/00_cie-ipp_cie-ipp.pl_CACIE_Tools.docx
+++ b/docs/00_cie-ipp_cie-ipp.pl_CACIE_Tools.docx
@@ -52,6 +52,7 @@
           <w:dataBinding w:prefixMappings="xmlns:ns0='http://purl.org/dc/elements/1.1/' xmlns:ns1='http://schemas.openxmlformats.org/package/2006/metadata/core-properties' " w:xpath="/ns1:coreProperties[1]/ns1:keywords[1]" w:storeItemID="{6C3C8BC8-F283-45AE-878A-BAB7291924A1}"/>
           <w:text/>
         </w:sdtPr>
+        <w:sdtEndPr/>
         <w:sdtContent>
           <w:r>
             <w:rPr>
@@ -224,6 +225,7 @@
           <w:dataBinding w:prefixMappings="xmlns:ns0='http://purl.org/dc/elements/1.1/' xmlns:ns1='http://schemas.openxmlformats.org/package/2006/metadata/core-properties' " w:xpath="/ns1:coreProperties[1]/ns1:keywords[1]" w:storeItemID="{6C3C8BC8-F283-45AE-878A-BAB7291924A1}"/>
           <w:text/>
         </w:sdtPr>
+        <w:sdtEndPr/>
         <w:sdtContent>
           <w:r>
             <w:rPr>
@@ -725,6 +727,7 @@
           <w:dataBinding w:prefixMappings="xmlns:ns0='http://purl.org/dc/elements/1.1/' xmlns:ns1='http://schemas.openxmlformats.org/package/2006/metadata/core-properties' " w:xpath="/ns1:coreProperties[1]/ns1:keywords[1]" w:storeItemID="{6C3C8BC8-F283-45AE-878A-BAB7291924A1}"/>
           <w:text/>
         </w:sdtPr>
+        <w:sdtEndPr/>
         <w:sdtContent>
           <w:r>
             <w:rPr>
@@ -3109,6 +3112,7 @@
           <w:dataBinding w:prefixMappings="xmlns:ns0='http://purl.org/dc/elements/1.1/' xmlns:ns1='http://schemas.openxmlformats.org/package/2006/metadata/core-properties' " w:xpath="/ns1:coreProperties[1]/ns1:keywords[1]" w:storeItemID="{6C3C8BC8-F283-45AE-878A-BAB7291924A1}"/>
           <w:text/>
         </w:sdtPr>
+        <w:sdtEndPr/>
         <w:sdtContent>
           <w:r>
             <w:rPr>
@@ -3162,6 +3166,7 @@
           <w:dataBinding w:prefixMappings="xmlns:ns0='http://purl.org/dc/elements/1.1/' xmlns:ns1='http://schemas.openxmlformats.org/package/2006/metadata/core-properties' " w:xpath="/ns1:coreProperties[1]/ns1:keywords[1]" w:storeItemID="{6C3C8BC8-F283-45AE-878A-BAB7291924A1}"/>
           <w:text/>
         </w:sdtPr>
+        <w:sdtEndPr/>
         <w:sdtContent>
           <w:r>
             <w:rPr>
@@ -3288,14 +3293,27 @@
             <w:r>
               <w:t xml:space="preserve">Table </w:t>
             </w:r>
-            <w:fldSimple w:instr=" SEQ Table \* ARABIC ">
-              <w:r>
-                <w:rPr>
-                  <w:noProof/>
-                </w:rPr>
-                <w:t>1</w:t>
-              </w:r>
-            </w:fldSimple>
+            <w:r>
+              <w:fldChar w:fldCharType="begin"/>
+            </w:r>
+            <w:r>
+              <w:instrText xml:space="preserve"> SEQ Table \* ARABIC </w:instrText>
+            </w:r>
+            <w:r>
+              <w:fldChar w:fldCharType="separate"/>
+            </w:r>
+            <w:r>
+              <w:rPr>
+                <w:noProof/>
+              </w:rPr>
+              <w:t>1</w:t>
+            </w:r>
+            <w:r>
+              <w:rPr>
+                <w:noProof/>
+              </w:rPr>
+              <w:fldChar w:fldCharType="end"/>
+            </w:r>
             <w:bookmarkEnd w:id="4"/>
           </w:p>
           <w:p>
@@ -5100,6 +5118,7 @@
           <w:dataBinding w:prefixMappings="xmlns:ns0='http://purl.org/dc/elements/1.1/' xmlns:ns1='http://schemas.openxmlformats.org/package/2006/metadata/core-properties' " w:xpath="/ns1:coreProperties[1]/ns1:keywords[1]" w:storeItemID="{6C3C8BC8-F283-45AE-878A-BAB7291924A1}"/>
           <w:text/>
         </w:sdtPr>
+        <w:sdtEndPr/>
         <w:sdtContent>
           <w:r>
             <w:rPr>
@@ -5206,6 +5225,7 @@
           <w:dataBinding w:prefixMappings="xmlns:ns0='http://purl.org/dc/elements/1.1/' xmlns:ns1='http://schemas.openxmlformats.org/package/2006/metadata/core-properties' " w:xpath="/ns1:coreProperties[1]/ns1:keywords[1]" w:storeItemID="{6C3C8BC8-F283-45AE-878A-BAB7291924A1}"/>
           <w:text/>
         </w:sdtPr>
+        <w:sdtEndPr/>
         <w:sdtContent>
           <w:r>
             <w:rPr>
@@ -5307,14 +5327,27 @@
               <w:lastRenderedPageBreak/>
               <w:t xml:space="preserve">Table </w:t>
             </w:r>
-            <w:fldSimple w:instr=" SEQ Table \* ARABIC ">
-              <w:r>
-                <w:rPr>
-                  <w:noProof/>
-                </w:rPr>
-                <w:t>2</w:t>
-              </w:r>
-            </w:fldSimple>
+            <w:r>
+              <w:fldChar w:fldCharType="begin"/>
+            </w:r>
+            <w:r>
+              <w:instrText xml:space="preserve"> SEQ Table \* ARABIC </w:instrText>
+            </w:r>
+            <w:r>
+              <w:fldChar w:fldCharType="separate"/>
+            </w:r>
+            <w:r>
+              <w:rPr>
+                <w:noProof/>
+              </w:rPr>
+              <w:t>2</w:t>
+            </w:r>
+            <w:r>
+              <w:rPr>
+                <w:noProof/>
+              </w:rPr>
+              <w:fldChar w:fldCharType="end"/>
+            </w:r>
             <w:bookmarkEnd w:id="5"/>
           </w:p>
           <w:p>
@@ -5346,6 +5379,7 @@
                 <w:dataBinding w:prefixMappings="xmlns:ns0='http://purl.org/dc/elements/1.1/' xmlns:ns1='http://schemas.openxmlformats.org/package/2006/metadata/core-properties' " w:xpath="/ns1:coreProperties[1]/ns1:keywords[1]" w:storeItemID="{6C3C8BC8-F283-45AE-878A-BAB7291924A1}"/>
                 <w:text/>
               </w:sdtPr>
+              <w:sdtEndPr/>
               <w:sdtContent>
                 <w:r>
                   <w:rPr>
@@ -5422,6 +5456,7 @@
                 <w:dataBinding w:prefixMappings="xmlns:ns0='http://purl.org/dc/elements/1.1/' xmlns:ns1='http://schemas.openxmlformats.org/package/2006/metadata/core-properties' " w:xpath="/ns1:coreProperties[1]/ns1:keywords[1]" w:storeItemID="{6C3C8BC8-F283-45AE-878A-BAB7291924A1}"/>
                 <w:text/>
               </w:sdtPr>
+              <w:sdtEndPr/>
               <w:sdtContent>
                 <w:r>
                   <w:rPr>
@@ -5496,6 +5531,7 @@
                 <w:dataBinding w:prefixMappings="xmlns:ns0='http://purl.org/dc/elements/1.1/' xmlns:ns1='http://schemas.openxmlformats.org/package/2006/metadata/core-properties' " w:xpath="/ns1:coreProperties[1]/ns1:keywords[1]" w:storeItemID="{6C3C8BC8-F283-45AE-878A-BAB7291924A1}"/>
                 <w:text/>
               </w:sdtPr>
+              <w:sdtEndPr/>
               <w:sdtContent>
                 <w:r>
                   <w:rPr>
@@ -6058,6 +6094,7 @@
                 <w:dataBinding w:prefixMappings="xmlns:ns0='http://purl.org/dc/elements/1.1/' xmlns:ns1='http://schemas.openxmlformats.org/package/2006/metadata/core-properties' " w:xpath="/ns1:coreProperties[1]/ns1:keywords[1]" w:storeItemID="{6C3C8BC8-F283-45AE-878A-BAB7291924A1}"/>
                 <w:text/>
               </w:sdtPr>
+              <w:sdtEndPr/>
               <w:sdtContent>
                 <w:r>
                   <w:rPr>
@@ -6407,14 +6444,27 @@
             <w:r>
               <w:t xml:space="preserve">Table </w:t>
             </w:r>
-            <w:fldSimple w:instr=" SEQ Table \* ARABIC ">
-              <w:r>
-                <w:rPr>
-                  <w:noProof/>
-                </w:rPr>
-                <w:t>3</w:t>
-              </w:r>
-            </w:fldSimple>
+            <w:r>
+              <w:fldChar w:fldCharType="begin"/>
+            </w:r>
+            <w:r>
+              <w:instrText xml:space="preserve"> SEQ Table \* ARABIC </w:instrText>
+            </w:r>
+            <w:r>
+              <w:fldChar w:fldCharType="separate"/>
+            </w:r>
+            <w:r>
+              <w:rPr>
+                <w:noProof/>
+              </w:rPr>
+              <w:t>3</w:t>
+            </w:r>
+            <w:r>
+              <w:rPr>
+                <w:noProof/>
+              </w:rPr>
+              <w:fldChar w:fldCharType="end"/>
+            </w:r>
             <w:bookmarkEnd w:id="6"/>
           </w:p>
           <w:p>
@@ -6446,6 +6496,7 @@
                 <w:dataBinding w:prefixMappings="xmlns:ns0='http://purl.org/dc/elements/1.1/' xmlns:ns1='http://schemas.openxmlformats.org/package/2006/metadata/core-properties' " w:xpath="/ns1:coreProperties[1]/ns1:keywords[1]" w:storeItemID="{6C3C8BC8-F283-45AE-878A-BAB7291924A1}"/>
                 <w:text/>
               </w:sdtPr>
+              <w:sdtEndPr/>
               <w:sdtContent>
                 <w:r>
                   <w:rPr>
@@ -6546,6 +6597,7 @@
                 <w:dataBinding w:prefixMappings="xmlns:ns0='http://purl.org/dc/elements/1.1/' xmlns:ns1='http://schemas.openxmlformats.org/package/2006/metadata/core-properties' " w:xpath="/ns1:coreProperties[1]/ns1:keywords[1]" w:storeItemID="{6C3C8BC8-F283-45AE-878A-BAB7291924A1}"/>
                 <w:text/>
               </w:sdtPr>
+              <w:sdtEndPr/>
               <w:sdtContent>
                 <w:r>
                   <w:rPr>
@@ -6620,6 +6672,7 @@
                 <w:dataBinding w:prefixMappings="xmlns:ns0='http://purl.org/dc/elements/1.1/' xmlns:ns1='http://schemas.openxmlformats.org/package/2006/metadata/core-properties' " w:xpath="/ns1:coreProperties[1]/ns1:keywords[1]" w:storeItemID="{6C3C8BC8-F283-45AE-878A-BAB7291924A1}"/>
                 <w:text/>
               </w:sdtPr>
+              <w:sdtEndPr/>
               <w:sdtContent>
                 <w:r>
                   <w:rPr>
@@ -7681,6 +7734,7 @@
                 <w:dataBinding w:prefixMappings="xmlns:ns0='http://purl.org/dc/elements/1.1/' xmlns:ns1='http://schemas.openxmlformats.org/package/2006/metadata/core-properties' " w:xpath="/ns1:coreProperties[1]/ns1:keywords[1]" w:storeItemID="{6C3C8BC8-F283-45AE-878A-BAB7291924A1}"/>
                 <w:text/>
               </w:sdtPr>
+              <w:sdtEndPr/>
               <w:sdtContent>
                 <w:r>
                   <w:rPr>
@@ -7907,6 +7961,7 @@
                 <w:dataBinding w:prefixMappings="xmlns:ns0='http://purl.org/dc/elements/1.1/' xmlns:ns1='http://schemas.openxmlformats.org/package/2006/metadata/core-properties' " w:xpath="/ns1:coreProperties[1]/ns1:keywords[1]" w:storeItemID="{6C3C8BC8-F283-45AE-878A-BAB7291924A1}"/>
                 <w:text/>
               </w:sdtPr>
+              <w:sdtEndPr/>
               <w:sdtContent>
                 <w:r>
                   <w:rPr>
@@ -8124,6 +8179,7 @@
                 <w:dataBinding w:prefixMappings="xmlns:ns0='http://purl.org/dc/elements/1.1/' xmlns:ns1='http://schemas.openxmlformats.org/package/2006/metadata/core-properties' " w:xpath="/ns1:coreProperties[1]/ns1:keywords[1]" w:storeItemID="{6C3C8BC8-F283-45AE-878A-BAB7291924A1}"/>
                 <w:text/>
               </w:sdtPr>
+              <w:sdtEndPr/>
               <w:sdtContent>
                 <w:r>
                   <w:rPr>
@@ -8357,6 +8413,7 @@
                 <w:dataBinding w:prefixMappings="xmlns:ns0='http://purl.org/dc/elements/1.1/' xmlns:ns1='http://schemas.openxmlformats.org/package/2006/metadata/core-properties' " w:xpath="/ns1:coreProperties[1]/ns1:keywords[1]" w:storeItemID="{6C3C8BC8-F283-45AE-878A-BAB7291924A1}"/>
                 <w:text/>
               </w:sdtPr>
+              <w:sdtEndPr/>
               <w:sdtContent>
                 <w:r>
                   <w:rPr>
@@ -8576,6 +8633,7 @@
                 <w:dataBinding w:prefixMappings="xmlns:ns0='http://purl.org/dc/elements/1.1/' xmlns:ns1='http://schemas.openxmlformats.org/package/2006/metadata/core-properties' " w:xpath="/ns1:coreProperties[1]/ns1:keywords[1]" w:storeItemID="{6C3C8BC8-F283-45AE-878A-BAB7291924A1}"/>
                 <w:text/>
               </w:sdtPr>
+              <w:sdtEndPr/>
               <w:sdtContent>
                 <w:r>
                   <w:rPr>
@@ -8811,6 +8869,7 @@
                 <w:dataBinding w:prefixMappings="xmlns:ns0='http://purl.org/dc/elements/1.1/' xmlns:ns1='http://schemas.openxmlformats.org/package/2006/metadata/core-properties' " w:xpath="/ns1:coreProperties[1]/ns1:keywords[1]" w:storeItemID="{6C3C8BC8-F283-45AE-878A-BAB7291924A1}"/>
                 <w:text/>
               </w:sdtPr>
+              <w:sdtEndPr/>
               <w:sdtContent>
                 <w:r>
                   <w:rPr>
@@ -9050,6 +9109,7 @@
                 <w:dataBinding w:prefixMappings="xmlns:ns0='http://purl.org/dc/elements/1.1/' xmlns:ns1='http://schemas.openxmlformats.org/package/2006/metadata/core-properties' " w:xpath="/ns1:coreProperties[1]/ns1:keywords[1]" w:storeItemID="{6C3C8BC8-F283-45AE-878A-BAB7291924A1}"/>
                 <w:text/>
               </w:sdtPr>
+              <w:sdtEndPr/>
               <w:sdtContent>
                 <w:r>
                   <w:rPr>
@@ -9641,6 +9701,7 @@
           <w:dataBinding w:prefixMappings="xmlns:ns0='http://purl.org/dc/elements/1.1/' xmlns:ns1='http://schemas.openxmlformats.org/package/2006/metadata/core-properties' " w:xpath="/ns1:coreProperties[1]/ns1:keywords[1]" w:storeItemID="{6C3C8BC8-F283-45AE-878A-BAB7291924A1}"/>
           <w:text/>
         </w:sdtPr>
+        <w:sdtEndPr/>
         <w:sdtContent>
           <w:r>
             <w:rPr>
@@ -10013,14 +10074,27 @@
       <w:r>
         <w:t xml:space="preserve">Appendix </w:t>
       </w:r>
-      <w:fldSimple w:instr=" SEQ Appendix \* ALPHABETIC ">
-        <w:r>
-          <w:rPr>
-            <w:noProof/>
-          </w:rPr>
-          <w:t>A</w:t>
-        </w:r>
-      </w:fldSimple>
+      <w:r>
+        <w:fldChar w:fldCharType="begin"/>
+      </w:r>
+      <w:r>
+        <w:instrText xml:space="preserve"> SEQ Appendix \* ALPHABETIC </w:instrText>
+      </w:r>
+      <w:r>
+        <w:fldChar w:fldCharType="separate"/>
+      </w:r>
+      <w:r>
+        <w:rPr>
+          <w:noProof/>
+        </w:rPr>
+        <w:t>A</w:t>
+      </w:r>
+      <w:r>
+        <w:rPr>
+          <w:noProof/>
+        </w:rPr>
+        <w:fldChar w:fldCharType="end"/>
+      </w:r>
       <w:bookmarkEnd w:id="8"/>
     </w:p>
     <w:p>
@@ -10113,6 +10187,7 @@
           <w:dataBinding w:prefixMappings="xmlns:ns0='http://purl.org/dc/elements/1.1/' xmlns:ns1='http://schemas.openxmlformats.org/package/2006/metadata/core-properties' " w:xpath="/ns1:coreProperties[1]/ns1:keywords[1]" w:storeItemID="{6C3C8BC8-F283-45AE-878A-BAB7291924A1}"/>
           <w:text/>
         </w:sdtPr>
+        <w:sdtEndPr/>
         <w:sdtContent>
           <w:r>
             <w:t>CIE-IPP</w:t>
@@ -10177,6 +10252,7 @@
           <w:dataBinding w:prefixMappings="xmlns:ns0='http://purl.org/dc/elements/1.1/' xmlns:ns1='http://schemas.openxmlformats.org/package/2006/metadata/core-properties' " w:xpath="/ns1:coreProperties[1]/ns1:keywords[1]" w:storeItemID="{6C3C8BC8-F283-45AE-878A-BAB7291924A1}"/>
           <w:text/>
         </w:sdtPr>
+        <w:sdtEndPr/>
         <w:sdtContent>
           <w:r>
             <w:t>CIE-IPP</w:t>
@@ -10234,7 +10310,45 @@
         <w:t>Tool Runner Log</w:t>
       </w:r>
     </w:p>
-    <w:p/>
+    <w:p>
+      <w:r>
+        <w:drawing>
+          <wp:inline distT="0" distB="0" distL="0" distR="0" wp14:anchorId="7E4F4CBA" wp14:editId="016ED0BC">
+            <wp:extent cx="6400800" cy="1841500"/>
+            <wp:effectExtent l="0" t="0" r="0" b="6350"/>
+            <wp:docPr id="1" name="Picture 1"/>
+            <wp:cNvGraphicFramePr>
+              <a:graphicFrameLocks xmlns:a="http://schemas.openxmlformats.org/drawingml/2006/main" noChangeAspect="1"/>
+            </wp:cNvGraphicFramePr>
+            <a:graphic xmlns:a="http://schemas.openxmlformats.org/drawingml/2006/main">
+              <a:graphicData uri="http://schemas.openxmlformats.org/drawingml/2006/picture">
+                <pic:pic xmlns:pic="http://schemas.openxmlformats.org/drawingml/2006/picture">
+                  <pic:nvPicPr>
+                    <pic:cNvPr id="1" name=""/>
+                    <pic:cNvPicPr/>
+                  </pic:nvPicPr>
+                  <pic:blipFill>
+                    <a:blip r:embed="rId12"/>
+                    <a:stretch>
+                      <a:fillRect/>
+                    </a:stretch>
+                  </pic:blipFill>
+                  <pic:spPr>
+                    <a:xfrm>
+                      <a:off x="0" y="0"/>
+                      <a:ext cx="6400800" cy="1841500"/>
+                    </a:xfrm>
+                    <a:prstGeom prst="rect">
+                      <a:avLst/>
+                    </a:prstGeom>
+                  </pic:spPr>
+                </pic:pic>
+              </a:graphicData>
+            </a:graphic>
+          </wp:inline>
+        </w:drawing>
+      </w:r>
+    </w:p>
     <w:p/>
     <w:tbl>
       <w:tblPr>
@@ -10274,14 +10388,27 @@
             <w:r>
               <w:t xml:space="preserve">Table </w:t>
             </w:r>
-            <w:fldSimple w:instr=" SEQ Table \* ARABIC ">
-              <w:r>
-                <w:rPr>
-                  <w:noProof/>
-                </w:rPr>
-                <w:t>3</w:t>
-              </w:r>
-            </w:fldSimple>
+            <w:r>
+              <w:fldChar w:fldCharType="begin"/>
+            </w:r>
+            <w:r>
+              <w:instrText xml:space="preserve"> SEQ Table \* ARABIC </w:instrText>
+            </w:r>
+            <w:r>
+              <w:fldChar w:fldCharType="separate"/>
+            </w:r>
+            <w:r>
+              <w:rPr>
+                <w:noProof/>
+              </w:rPr>
+              <w:t>3</w:t>
+            </w:r>
+            <w:r>
+              <w:rPr>
+                <w:noProof/>
+              </w:rPr>
+              <w:fldChar w:fldCharType="end"/>
+            </w:r>
           </w:p>
           <w:p>
             <w:pPr>
@@ -10312,6 +10439,7 @@
                 <w:dataBinding w:prefixMappings="xmlns:ns0='http://purl.org/dc/elements/1.1/' xmlns:ns1='http://schemas.openxmlformats.org/package/2006/metadata/core-properties' " w:xpath="/ns1:coreProperties[1]/ns1:keywords[1]" w:storeItemID="{6C3C8BC8-F283-45AE-878A-BAB7291924A1}"/>
                 <w:text/>
               </w:sdtPr>
+              <w:sdtEndPr/>
               <w:sdtContent>
                 <w:r>
                   <w:rPr>
@@ -10388,6 +10516,7 @@
                 <w:dataBinding w:prefixMappings="xmlns:ns0='http://purl.org/dc/elements/1.1/' xmlns:ns1='http://schemas.openxmlformats.org/package/2006/metadata/core-properties' " w:xpath="/ns1:coreProperties[1]/ns1:keywords[1]" w:storeItemID="{6C3C8BC8-F283-45AE-878A-BAB7291924A1}"/>
                 <w:text/>
               </w:sdtPr>
+              <w:sdtEndPr/>
               <w:sdtContent>
                 <w:r>
                   <w:rPr>
@@ -10462,6 +10591,7 @@
                 <w:dataBinding w:prefixMappings="xmlns:ns0='http://purl.org/dc/elements/1.1/' xmlns:ns1='http://schemas.openxmlformats.org/package/2006/metadata/core-properties' " w:xpath="/ns1:coreProperties[1]/ns1:keywords[1]" w:storeItemID="{6C3C8BC8-F283-45AE-878A-BAB7291924A1}"/>
                 <w:text/>
               </w:sdtPr>
+              <w:sdtEndPr/>
               <w:sdtContent>
                 <w:r>
                   <w:rPr>
@@ -11401,7 +11531,15 @@
                 <w:rFonts w:ascii="Arial" w:hAnsi="Arial"/>
                 <w:sz w:val="20"/>
               </w:rPr>
-              <w:t>##QA-PASS (Waste Site Parse Check): The cie-ipp.pl output only has sites listed in the VZEHSIT.</w:t>
+              <w:t xml:space="preserve">##QA-PASS (Waste Site </w:t>
+            </w:r>
+            <w:r>
+              <w:rPr>
+                <w:rFonts w:ascii="Arial" w:hAnsi="Arial"/>
+                <w:sz w:val="20"/>
+              </w:rPr>
+              <w:lastRenderedPageBreak/>
+              <w:t>Parse Check): The cie-ipp.pl output only has sites listed in the VZEHSIT.</w:t>
             </w:r>
             <w:r>
               <w:rPr>
@@ -11456,6 +11594,7 @@
                 <w:dataBinding w:prefixMappings="xmlns:ns0='http://purl.org/dc/elements/1.1/' xmlns:ns1='http://schemas.openxmlformats.org/package/2006/metadata/core-properties' " w:xpath="/ns1:coreProperties[1]/ns1:keywords[1]" w:storeItemID="{6C3C8BC8-F283-45AE-878A-BAB7291924A1}"/>
                 <w:text/>
               </w:sdtPr>
+              <w:sdtEndPr/>
               <w:sdtContent>
                 <w:r>
                   <w:rPr>
@@ -11514,6 +11653,7 @@
                 <w:rFonts w:ascii="Arial" w:hAnsi="Arial"/>
                 <w:sz w:val="20"/>
               </w:rPr>
+              <w:lastRenderedPageBreak/>
               <w:t>Pass</w:t>
             </w:r>
           </w:p>
@@ -11679,6 +11819,7 @@
                 <w:dataBinding w:prefixMappings="xmlns:ns0='http://purl.org/dc/elements/1.1/' xmlns:ns1='http://schemas.openxmlformats.org/package/2006/metadata/core-properties' " w:xpath="/ns1:coreProperties[1]/ns1:keywords[1]" w:storeItemID="{6C3C8BC8-F283-45AE-878A-BAB7291924A1}"/>
                 <w:text/>
               </w:sdtPr>
+              <w:sdtEndPr/>
               <w:sdtContent>
                 <w:r>
                   <w:rPr>
@@ -11758,7 +11899,6 @@
                 <w:rFonts w:ascii="Arial" w:hAnsi="Arial"/>
                 <w:sz w:val="20"/>
               </w:rPr>
-              <w:lastRenderedPageBreak/>
               <w:t>5</w:t>
             </w:r>
           </w:p>
@@ -11905,6 +12045,7 @@
                 <w:dataBinding w:prefixMappings="xmlns:ns0='http://purl.org/dc/elements/1.1/' xmlns:ns1='http://schemas.openxmlformats.org/package/2006/metadata/core-properties' " w:xpath="/ns1:coreProperties[1]/ns1:keywords[1]" w:storeItemID="{6C3C8BC8-F283-45AE-878A-BAB7291924A1}"/>
                 <w:text/>
               </w:sdtPr>
+              <w:sdtEndPr/>
               <w:sdtContent>
                 <w:r>
                   <w:rPr>
@@ -12139,6 +12280,7 @@
                 <w:dataBinding w:prefixMappings="xmlns:ns0='http://purl.org/dc/elements/1.1/' xmlns:ns1='http://schemas.openxmlformats.org/package/2006/metadata/core-properties' " w:xpath="/ns1:coreProperties[1]/ns1:keywords[1]" w:storeItemID="{6C3C8BC8-F283-45AE-878A-BAB7291924A1}"/>
                 <w:text/>
               </w:sdtPr>
+              <w:sdtEndPr/>
               <w:sdtContent>
                 <w:r>
                   <w:rPr>
@@ -12359,6 +12501,7 @@
                 <w:dataBinding w:prefixMappings="xmlns:ns0='http://purl.org/dc/elements/1.1/' xmlns:ns1='http://schemas.openxmlformats.org/package/2006/metadata/core-properties' " w:xpath="/ns1:coreProperties[1]/ns1:keywords[1]" w:storeItemID="{6C3C8BC8-F283-45AE-878A-BAB7291924A1}"/>
                 <w:text/>
               </w:sdtPr>
+              <w:sdtEndPr/>
               <w:sdtContent>
                 <w:r>
                   <w:rPr>
@@ -12593,6 +12736,7 @@
                 <w:dataBinding w:prefixMappings="xmlns:ns0='http://purl.org/dc/elements/1.1/' xmlns:ns1='http://schemas.openxmlformats.org/package/2006/metadata/core-properties' " w:xpath="/ns1:coreProperties[1]/ns1:keywords[1]" w:storeItemID="{6C3C8BC8-F283-45AE-878A-BAB7291924A1}"/>
                 <w:text/>
               </w:sdtPr>
+              <w:sdtEndPr/>
               <w:sdtContent>
                 <w:r>
                   <w:rPr>
@@ -12808,6 +12952,7 @@
                 <w:rFonts w:ascii="Arial" w:hAnsi="Arial"/>
                 <w:sz w:val="20"/>
               </w:rPr>
+              <w:lastRenderedPageBreak/>
               <w:t xml:space="preserve">If this exact string is present, FR-9 has been satisfied by the </w:t>
             </w:r>
             <w:sdt>
@@ -12827,6 +12972,7 @@
                 <w:dataBinding w:prefixMappings="xmlns:ns0='http://purl.org/dc/elements/1.1/' xmlns:ns1='http://schemas.openxmlformats.org/package/2006/metadata/core-properties' " w:xpath="/ns1:coreProperties[1]/ns1:keywords[1]" w:storeItemID="{6C3C8BC8-F283-45AE-878A-BAB7291924A1}"/>
                 <w:text/>
               </w:sdtPr>
+              <w:sdtEndPr/>
               <w:sdtContent>
                 <w:r>
                   <w:rPr>
@@ -12885,6 +13031,7 @@
                 <w:rFonts w:ascii="Arial" w:hAnsi="Arial"/>
                 <w:sz w:val="20"/>
               </w:rPr>
+              <w:lastRenderedPageBreak/>
               <w:t>Pass</w:t>
             </w:r>
           </w:p>
@@ -12950,14 +13097,27 @@
       <w:r>
         <w:t xml:space="preserve">Appendix </w:t>
       </w:r>
-      <w:fldSimple w:instr=" SEQ Appendix \* ALPHABETIC ">
-        <w:r>
-          <w:rPr>
-            <w:noProof/>
-          </w:rPr>
-          <w:t>B</w:t>
-        </w:r>
-      </w:fldSimple>
+      <w:r>
+        <w:fldChar w:fldCharType="begin"/>
+      </w:r>
+      <w:r>
+        <w:instrText xml:space="preserve"> SEQ Appendix \* ALPHABETIC </w:instrText>
+      </w:r>
+      <w:r>
+        <w:fldChar w:fldCharType="separate"/>
+      </w:r>
+      <w:r>
+        <w:rPr>
+          <w:noProof/>
+        </w:rPr>
+        <w:t>B</w:t>
+      </w:r>
+      <w:r>
+        <w:rPr>
+          <w:noProof/>
+        </w:rPr>
+        <w:fldChar w:fldCharType="end"/>
+      </w:r>
     </w:p>
     <w:p>
       <w:pPr>
@@ -13077,6 +13237,7 @@
                 <w:dataBinding w:prefixMappings="xmlns:ns0='http://purl.org/dc/elements/1.1/' xmlns:ns1='http://schemas.openxmlformats.org/package/2006/metadata/core-properties' " w:xpath="/ns1:coreProperties[1]/ns1:keywords[1]" w:storeItemID="{6C3C8BC8-F283-45AE-878A-BAB7291924A1}"/>
                 <w:text/>
               </w:sdtPr>
+              <w:sdtEndPr/>
               <w:sdtContent>
                 <w:r>
                   <w:rPr>
@@ -13153,6 +13314,7 @@
                 <w:dataBinding w:prefixMappings="xmlns:ns0='http://purl.org/dc/elements/1.1/' xmlns:ns1='http://schemas.openxmlformats.org/package/2006/metadata/core-properties' " w:xpath="/ns1:coreProperties[1]/ns1:keywords[1]" w:storeItemID="{6C3C8BC8-F283-45AE-878A-BAB7291924A1}"/>
                 <w:text/>
               </w:sdtPr>
+              <w:sdtEndPr/>
               <w:sdtContent>
                 <w:r>
                   <w:rPr>
@@ -13227,6 +13389,7 @@
                 <w:dataBinding w:prefixMappings="xmlns:ns0='http://purl.org/dc/elements/1.1/' xmlns:ns1='http://schemas.openxmlformats.org/package/2006/metadata/core-properties' " w:xpath="/ns1:coreProperties[1]/ns1:keywords[1]" w:storeItemID="{6C3C8BC8-F283-45AE-878A-BAB7291924A1}"/>
                 <w:text/>
               </w:sdtPr>
+              <w:sdtEndPr/>
               <w:sdtContent>
                 <w:r>
                   <w:rPr>
@@ -13765,6 +13928,7 @@
                 <w:dataBinding w:prefixMappings="xmlns:ns0='http://purl.org/dc/elements/1.1/' xmlns:ns1='http://schemas.openxmlformats.org/package/2006/metadata/core-properties' " w:xpath="/ns1:coreProperties[1]/ns1:keywords[1]" w:storeItemID="{6C3C8BC8-F283-45AE-878A-BAB7291924A1}"/>
                 <w:text/>
               </w:sdtPr>
+              <w:sdtEndPr/>
               <w:sdtContent>
                 <w:r>
                   <w:rPr>
@@ -14200,7 +14364,7 @@
           <w:sz w:val="24"/>
           <w:szCs w:val="24"/>
         </w:rPr>
-        <w:t>Completed Acceptance Test Cases</w:t>
+        <w:t>Code Walkthrough Comments</w:t>
       </w:r>
     </w:p>
     <w:p>
@@ -14574,9 +14738,9 @@
     </w:p>
     <w:p/>
     <w:sectPr>
-      <w:headerReference w:type="default" r:id="rId12"/>
-      <w:footerReference w:type="default" r:id="rId13"/>
-      <w:headerReference w:type="first" r:id="rId14"/>
+      <w:headerReference w:type="default" r:id="rId13"/>
+      <w:footerReference w:type="default" r:id="rId14"/>
+      <w:headerReference w:type="first" r:id="rId15"/>
       <w:pgSz w:w="12240" w:h="15840" w:code="1"/>
       <w:pgMar w:top="1080" w:right="1080" w:bottom="720" w:left="1080" w:header="720" w:footer="720" w:gutter="0"/>
       <w:cols w:space="720"/>
@@ -19995,10 +20159,6 @@
     <w:name w:val="5D259C1618E2474FB1D6B85A79ED91A9"/>
     <w:rsid w:val="006B7B0C"/>
   </w:style>
-  <w:style w:type="paragraph" w:customStyle="1" w:styleId="C004921143224D95B930765286F23CEA">
-    <w:name w:val="C004921143224D95B930765286F23CEA"/>
-    <w:rsid w:val="006B7B0C"/>
-  </w:style>
 </w:styles>
 </file>
 
@@ -20305,19 +20465,12 @@
 </file>
 
 <file path=customXml/item1.xml><?xml version="1.0" encoding="utf-8"?>
-<b:Sources xmlns:b="http://schemas.openxmlformats.org/officeDocument/2006/bibliography" xmlns="http://schemas.openxmlformats.org/officeDocument/2006/bibliography" SelectedStyle="\APASixthEditionOfficeOnline.xsl" StyleName="APA" Version="6"/>
+<p:properties xmlns:p="http://schemas.microsoft.com/office/2006/metadata/properties" xmlns:xsi="http://www.w3.org/2001/XMLSchema-instance" xmlns:pc="http://schemas.microsoft.com/office/infopath/2007/PartnerControls">
+  <documentManagement/>
+</p:properties>
 </file>
 
 <file path=customXml/item2.xml><?xml version="1.0" encoding="utf-8"?>
-<?mso-contentType ?>
-<FormTemplates xmlns="http://schemas.microsoft.com/sharepoint/v3/contenttype/forms">
-  <Display>DocumentLibraryForm</Display>
-  <Edit>DocumentLibraryForm</Edit>
-  <New>DocumentLibraryForm</New>
-</FormTemplates>
-</file>
-
-<file path=customXml/item3.xml><?xml version="1.0" encoding="utf-8"?>
 <ct:contentTypeSchema xmlns:ct="http://schemas.microsoft.com/office/2006/metadata/contentType" xmlns:ma="http://schemas.microsoft.com/office/2006/metadata/properties/metaAttributes" ct:_="" ma:_="" ma:contentTypeName="Document" ma:contentTypeID="0x010100092ED8BFBE6B3A4EA77F2F6C3B7D5F03" ma:contentTypeVersion="8" ma:contentTypeDescription="Create a new document." ma:contentTypeScope="" ma:versionID="796696fc8e9b9101acb13fc7b732803f">
   <xsd:schema xmlns:xsd="http://www.w3.org/2001/XMLSchema" xmlns:xs="http://www.w3.org/2001/XMLSchema" xmlns:p="http://schemas.microsoft.com/office/2006/metadata/properties" xmlns:ns2="786b8faf-106f-4958-a2b4-f779ae144ea5" targetNamespace="http://schemas.microsoft.com/office/2006/metadata/properties" ma:root="true" ma:fieldsID="7e5bcc9bcf80405593e224788f38d223" ns2:_="">
     <xsd:import namespace="786b8faf-106f-4958-a2b4-f779ae144ea5"/>
@@ -20489,29 +20642,29 @@
 </ct:contentTypeSchema>
 </file>
 
+<file path=customXml/item3.xml><?xml version="1.0" encoding="utf-8"?>
+<?mso-contentType ?>
+<FormTemplates xmlns="http://schemas.microsoft.com/sharepoint/v3/contenttype/forms">
+  <Display>DocumentLibraryForm</Display>
+  <Edit>DocumentLibraryForm</Edit>
+  <New>DocumentLibraryForm</New>
+</FormTemplates>
+</file>
+
 <file path=customXml/item4.xml><?xml version="1.0" encoding="utf-8"?>
-<p:properties xmlns:p="http://schemas.microsoft.com/office/2006/metadata/properties" xmlns:xsi="http://www.w3.org/2001/XMLSchema-instance" xmlns:pc="http://schemas.microsoft.com/office/infopath/2007/PartnerControls">
-  <documentManagement/>
-</p:properties>
+<b:Sources xmlns:b="http://schemas.openxmlformats.org/officeDocument/2006/bibliography" xmlns="http://schemas.openxmlformats.org/officeDocument/2006/bibliography" SelectedStyle="\APASixthEditionOfficeOnline.xsl" StyleName="APA" Version="6"/>
 </file>
 
 <file path=customXml/itemProps1.xml><?xml version="1.0" encoding="utf-8"?>
-<ds:datastoreItem xmlns:ds="http://schemas.openxmlformats.org/officeDocument/2006/customXml" ds:itemID="{2720F218-8B4B-4A5E-8C27-4CA0B85B0CEC}">
+<ds:datastoreItem xmlns:ds="http://schemas.openxmlformats.org/officeDocument/2006/customXml" ds:itemID="{E06CAFCD-6133-4BF3-A671-56544DC9D586}">
   <ds:schemaRefs>
-    <ds:schemaRef ds:uri="http://schemas.openxmlformats.org/officeDocument/2006/bibliography"/>
+    <ds:schemaRef ds:uri="http://schemas.microsoft.com/office/2006/metadata/properties"/>
+    <ds:schemaRef ds:uri="http://schemas.microsoft.com/office/infopath/2007/PartnerControls"/>
   </ds:schemaRefs>
 </ds:datastoreItem>
 </file>
 
 <file path=customXml/itemProps2.xml><?xml version="1.0" encoding="utf-8"?>
-<ds:datastoreItem xmlns:ds="http://schemas.openxmlformats.org/officeDocument/2006/customXml" ds:itemID="{8D42678C-F8F3-49FD-9D71-B1240709B3FD}">
-  <ds:schemaRefs>
-    <ds:schemaRef ds:uri="http://schemas.microsoft.com/sharepoint/v3/contenttype/forms"/>
-  </ds:schemaRefs>
-</ds:datastoreItem>
-</file>
-
-<file path=customXml/itemProps3.xml><?xml version="1.0" encoding="utf-8"?>
 <ds:datastoreItem xmlns:ds="http://schemas.openxmlformats.org/officeDocument/2006/customXml" ds:itemID="{1FAACE68-BB26-42D3-BF86-4B60A8669896}">
   <ds:schemaRefs>
     <ds:schemaRef ds:uri="http://schemas.microsoft.com/office/2006/metadata/contentType"/>
@@ -20529,11 +20682,18 @@
 </ds:datastoreItem>
 </file>
 
+<file path=customXml/itemProps3.xml><?xml version="1.0" encoding="utf-8"?>
+<ds:datastoreItem xmlns:ds="http://schemas.openxmlformats.org/officeDocument/2006/customXml" ds:itemID="{8D42678C-F8F3-49FD-9D71-B1240709B3FD}">
+  <ds:schemaRefs>
+    <ds:schemaRef ds:uri="http://schemas.microsoft.com/sharepoint/v3/contenttype/forms"/>
+  </ds:schemaRefs>
+</ds:datastoreItem>
+</file>
+
 <file path=customXml/itemProps4.xml><?xml version="1.0" encoding="utf-8"?>
-<ds:datastoreItem xmlns:ds="http://schemas.openxmlformats.org/officeDocument/2006/customXml" ds:itemID="{E06CAFCD-6133-4BF3-A671-56544DC9D586}">
+<ds:datastoreItem xmlns:ds="http://schemas.openxmlformats.org/officeDocument/2006/customXml" ds:itemID="{2720F218-8B4B-4A5E-8C27-4CA0B85B0CEC}">
   <ds:schemaRefs>
-    <ds:schemaRef ds:uri="http://schemas.microsoft.com/office/2006/metadata/properties"/>
-    <ds:schemaRef ds:uri="http://schemas.microsoft.com/office/infopath/2007/PartnerControls"/>
+    <ds:schemaRef ds:uri="http://schemas.openxmlformats.org/officeDocument/2006/bibliography"/>
   </ds:schemaRefs>
 </ds:datastoreItem>
 </file>
</xml_diff>

<commit_message>
Removed appendix C, to be included as issues on the github branch instead.
</commit_message>
<xml_diff>
--- a/docs/00_cie-ipp_cie-ipp.pl_CACIE_Tools.docx
+++ b/docs/00_cie-ipp_cie-ipp.pl_CACIE_Tools.docx
@@ -3293,27 +3293,14 @@
             <w:r>
               <w:t xml:space="preserve">Table </w:t>
             </w:r>
-            <w:r>
-              <w:fldChar w:fldCharType="begin"/>
-            </w:r>
-            <w:r>
-              <w:instrText xml:space="preserve"> SEQ Table \* ARABIC </w:instrText>
-            </w:r>
-            <w:r>
-              <w:fldChar w:fldCharType="separate"/>
-            </w:r>
-            <w:r>
-              <w:rPr>
-                <w:noProof/>
-              </w:rPr>
-              <w:t>1</w:t>
-            </w:r>
-            <w:r>
-              <w:rPr>
-                <w:noProof/>
-              </w:rPr>
-              <w:fldChar w:fldCharType="end"/>
-            </w:r>
+            <w:fldSimple w:instr=" SEQ Table \* ARABIC ">
+              <w:r>
+                <w:rPr>
+                  <w:noProof/>
+                </w:rPr>
+                <w:t>1</w:t>
+              </w:r>
+            </w:fldSimple>
             <w:bookmarkEnd w:id="4"/>
           </w:p>
           <w:p>
@@ -5327,27 +5314,14 @@
               <w:lastRenderedPageBreak/>
               <w:t xml:space="preserve">Table </w:t>
             </w:r>
-            <w:r>
-              <w:fldChar w:fldCharType="begin"/>
-            </w:r>
-            <w:r>
-              <w:instrText xml:space="preserve"> SEQ Table \* ARABIC </w:instrText>
-            </w:r>
-            <w:r>
-              <w:fldChar w:fldCharType="separate"/>
-            </w:r>
-            <w:r>
-              <w:rPr>
-                <w:noProof/>
-              </w:rPr>
-              <w:t>2</w:t>
-            </w:r>
-            <w:r>
-              <w:rPr>
-                <w:noProof/>
-              </w:rPr>
-              <w:fldChar w:fldCharType="end"/>
-            </w:r>
+            <w:fldSimple w:instr=" SEQ Table \* ARABIC ">
+              <w:r>
+                <w:rPr>
+                  <w:noProof/>
+                </w:rPr>
+                <w:t>2</w:t>
+              </w:r>
+            </w:fldSimple>
             <w:bookmarkEnd w:id="5"/>
           </w:p>
           <w:p>
@@ -6444,27 +6418,14 @@
             <w:r>
               <w:t xml:space="preserve">Table </w:t>
             </w:r>
-            <w:r>
-              <w:fldChar w:fldCharType="begin"/>
-            </w:r>
-            <w:r>
-              <w:instrText xml:space="preserve"> SEQ Table \* ARABIC </w:instrText>
-            </w:r>
-            <w:r>
-              <w:fldChar w:fldCharType="separate"/>
-            </w:r>
-            <w:r>
-              <w:rPr>
-                <w:noProof/>
-              </w:rPr>
-              <w:t>3</w:t>
-            </w:r>
-            <w:r>
-              <w:rPr>
-                <w:noProof/>
-              </w:rPr>
-              <w:fldChar w:fldCharType="end"/>
-            </w:r>
+            <w:fldSimple w:instr=" SEQ Table \* ARABIC ">
+              <w:r>
+                <w:rPr>
+                  <w:noProof/>
+                </w:rPr>
+                <w:t>3</w:t>
+              </w:r>
+            </w:fldSimple>
             <w:bookmarkEnd w:id="6"/>
           </w:p>
           <w:p>
@@ -10074,27 +10035,14 @@
       <w:r>
         <w:t xml:space="preserve">Appendix </w:t>
       </w:r>
-      <w:r>
-        <w:fldChar w:fldCharType="begin"/>
-      </w:r>
-      <w:r>
-        <w:instrText xml:space="preserve"> SEQ Appendix \* ALPHABETIC </w:instrText>
-      </w:r>
-      <w:r>
-        <w:fldChar w:fldCharType="separate"/>
-      </w:r>
-      <w:r>
-        <w:rPr>
-          <w:noProof/>
-        </w:rPr>
-        <w:t>A</w:t>
-      </w:r>
-      <w:r>
-        <w:rPr>
-          <w:noProof/>
-        </w:rPr>
-        <w:fldChar w:fldCharType="end"/>
-      </w:r>
+      <w:fldSimple w:instr=" SEQ Appendix \* ALPHABETIC ">
+        <w:r>
+          <w:rPr>
+            <w:noProof/>
+          </w:rPr>
+          <w:t>A</w:t>
+        </w:r>
+      </w:fldSimple>
       <w:bookmarkEnd w:id="8"/>
     </w:p>
     <w:p>
@@ -10312,6 +10260,9 @@
     </w:p>
     <w:p>
       <w:r>
+        <w:rPr>
+          <w:noProof/>
+        </w:rPr>
         <w:drawing>
           <wp:inline distT="0" distB="0" distL="0" distR="0" wp14:anchorId="7E4F4CBA" wp14:editId="016ED0BC">
             <wp:extent cx="6400800" cy="1841500"/>
@@ -10388,27 +10339,14 @@
             <w:r>
               <w:t xml:space="preserve">Table </w:t>
             </w:r>
-            <w:r>
-              <w:fldChar w:fldCharType="begin"/>
-            </w:r>
-            <w:r>
-              <w:instrText xml:space="preserve"> SEQ Table \* ARABIC </w:instrText>
-            </w:r>
-            <w:r>
-              <w:fldChar w:fldCharType="separate"/>
-            </w:r>
-            <w:r>
-              <w:rPr>
-                <w:noProof/>
-              </w:rPr>
-              <w:t>3</w:t>
-            </w:r>
-            <w:r>
-              <w:rPr>
-                <w:noProof/>
-              </w:rPr>
-              <w:fldChar w:fldCharType="end"/>
-            </w:r>
+            <w:fldSimple w:instr=" SEQ Table \* ARABIC ">
+              <w:r>
+                <w:rPr>
+                  <w:noProof/>
+                </w:rPr>
+                <w:t>3</w:t>
+              </w:r>
+            </w:fldSimple>
           </w:p>
           <w:p>
             <w:pPr>
@@ -13097,27 +13035,14 @@
       <w:r>
         <w:t xml:space="preserve">Appendix </w:t>
       </w:r>
-      <w:r>
-        <w:fldChar w:fldCharType="begin"/>
-      </w:r>
-      <w:r>
-        <w:instrText xml:space="preserve"> SEQ Appendix \* ALPHABETIC </w:instrText>
-      </w:r>
-      <w:r>
-        <w:fldChar w:fldCharType="separate"/>
-      </w:r>
-      <w:r>
-        <w:rPr>
-          <w:noProof/>
-        </w:rPr>
-        <w:t>B</w:t>
-      </w:r>
-      <w:r>
-        <w:rPr>
-          <w:noProof/>
-        </w:rPr>
-        <w:fldChar w:fldCharType="end"/>
-      </w:r>
+      <w:fldSimple w:instr=" SEQ Appendix \* ALPHABETIC ">
+        <w:r>
+          <w:rPr>
+            <w:noProof/>
+          </w:rPr>
+          <w:t>B</w:t>
+        </w:r>
+      </w:fldSimple>
     </w:p>
     <w:p>
       <w:pPr>
@@ -14229,514 +14154,7 @@
       <w:pPr>
         <w:spacing w:after="160" w:line="259" w:lineRule="auto"/>
       </w:pPr>
-      <w:r>
-        <w:br w:type="page"/>
-      </w:r>
     </w:p>
-    <w:p>
-      <w:pPr>
-        <w:pStyle w:val="Heading1"/>
-        <w:numPr>
-          <w:ilvl w:val="0"/>
-          <w:numId w:val="0"/>
-        </w:numPr>
-        <w:jc w:val="center"/>
-      </w:pPr>
-    </w:p>
-    <w:p>
-      <w:pPr>
-        <w:pStyle w:val="Heading1"/>
-        <w:numPr>
-          <w:ilvl w:val="0"/>
-          <w:numId w:val="0"/>
-        </w:numPr>
-        <w:jc w:val="center"/>
-      </w:pPr>
-    </w:p>
-    <w:p>
-      <w:pPr>
-        <w:pStyle w:val="Heading1"/>
-        <w:numPr>
-          <w:ilvl w:val="0"/>
-          <w:numId w:val="0"/>
-        </w:numPr>
-        <w:jc w:val="center"/>
-      </w:pPr>
-    </w:p>
-    <w:p>
-      <w:pPr>
-        <w:pStyle w:val="Heading1"/>
-        <w:numPr>
-          <w:ilvl w:val="0"/>
-          <w:numId w:val="0"/>
-        </w:numPr>
-        <w:jc w:val="center"/>
-      </w:pPr>
-    </w:p>
-    <w:p>
-      <w:pPr>
-        <w:pStyle w:val="Heading1"/>
-        <w:numPr>
-          <w:ilvl w:val="0"/>
-          <w:numId w:val="0"/>
-        </w:numPr>
-        <w:jc w:val="center"/>
-      </w:pPr>
-    </w:p>
-    <w:p>
-      <w:pPr>
-        <w:pStyle w:val="Heading1"/>
-        <w:numPr>
-          <w:ilvl w:val="0"/>
-          <w:numId w:val="0"/>
-        </w:numPr>
-        <w:jc w:val="center"/>
-      </w:pPr>
-    </w:p>
-    <w:p>
-      <w:pPr>
-        <w:pStyle w:val="Heading1"/>
-        <w:numPr>
-          <w:ilvl w:val="0"/>
-          <w:numId w:val="0"/>
-        </w:numPr>
-        <w:jc w:val="center"/>
-      </w:pPr>
-    </w:p>
-    <w:p>
-      <w:pPr>
-        <w:pStyle w:val="Heading1"/>
-        <w:numPr>
-          <w:ilvl w:val="0"/>
-          <w:numId w:val="0"/>
-        </w:numPr>
-        <w:jc w:val="center"/>
-      </w:pPr>
-    </w:p>
-    <w:p>
-      <w:pPr>
-        <w:pStyle w:val="Heading1"/>
-        <w:numPr>
-          <w:ilvl w:val="0"/>
-          <w:numId w:val="0"/>
-        </w:numPr>
-        <w:jc w:val="center"/>
-        <w:rPr>
-          <w:rFonts w:cs="Arial"/>
-          <w:bCs/>
-        </w:rPr>
-      </w:pPr>
-      <w:r>
-        <w:t>Appendix C</w:t>
-      </w:r>
-    </w:p>
-    <w:p>
-      <w:pPr>
-        <w:pStyle w:val="H1bodytext"/>
-        <w:spacing w:after="120"/>
-        <w:ind w:left="0"/>
-        <w:rPr>
-          <w:rFonts w:ascii="Arial" w:hAnsi="Arial" w:cs="Arial"/>
-          <w:b/>
-          <w:bCs/>
-        </w:rPr>
-      </w:pPr>
-    </w:p>
-    <w:p>
-      <w:pPr>
-        <w:pStyle w:val="H1bodytext"/>
-        <w:spacing w:after="120"/>
-        <w:ind w:left="0"/>
-        <w:jc w:val="center"/>
-        <w:rPr>
-          <w:rFonts w:ascii="Arial" w:hAnsi="Arial" w:cs="Arial"/>
-          <w:b/>
-          <w:bCs/>
-          <w:sz w:val="24"/>
-          <w:szCs w:val="24"/>
-        </w:rPr>
-      </w:pPr>
-      <w:r>
-        <w:rPr>
-          <w:rFonts w:ascii="Arial" w:hAnsi="Arial" w:cs="Arial"/>
-          <w:b/>
-          <w:bCs/>
-          <w:sz w:val="24"/>
-          <w:szCs w:val="24"/>
-        </w:rPr>
-        <w:t>Code Walkthrough Comments</w:t>
-      </w:r>
-    </w:p>
-    <w:p>
-      <w:pPr>
-        <w:spacing w:after="160" w:line="259" w:lineRule="auto"/>
-        <w:rPr>
-          <w:rFonts w:eastAsia="Times New Roman"/>
-          <w:b/>
-          <w:bCs/>
-          <w:sz w:val="24"/>
-          <w:szCs w:val="24"/>
-        </w:rPr>
-      </w:pPr>
-      <w:r>
-        <w:rPr>
-          <w:b/>
-          <w:bCs/>
-          <w:sz w:val="24"/>
-          <w:szCs w:val="24"/>
-        </w:rPr>
-        <w:br w:type="page"/>
-      </w:r>
-    </w:p>
-    <w:tbl>
-      <w:tblPr>
-        <w:tblStyle w:val="TableGrid"/>
-        <w:tblW w:w="10080" w:type="dxa"/>
-        <w:tblLayout w:type="fixed"/>
-        <w:tblLook w:val="04A0" w:firstRow="1" w:lastRow="0" w:firstColumn="1" w:lastColumn="0" w:noHBand="0" w:noVBand="1"/>
-      </w:tblPr>
-      <w:tblGrid>
-        <w:gridCol w:w="3360"/>
-        <w:gridCol w:w="3360"/>
-        <w:gridCol w:w="3360"/>
-      </w:tblGrid>
-      <w:tr>
-        <w:tc>
-          <w:tcPr>
-            <w:tcW w:w="10080" w:type="dxa"/>
-            <w:gridSpan w:val="3"/>
-            <w:tcBorders>
-              <w:top w:val="nil"/>
-              <w:left w:val="nil"/>
-              <w:right w:val="nil"/>
-            </w:tcBorders>
-          </w:tcPr>
-          <w:p>
-            <w:pPr>
-              <w:jc w:val="center"/>
-            </w:pPr>
-            <w:r>
-              <w:rPr>
-                <w:rFonts w:eastAsia="Arial"/>
-                <w:b/>
-                <w:bCs/>
-              </w:rPr>
-              <w:lastRenderedPageBreak/>
-              <w:t xml:space="preserve">Table </w:t>
-            </w:r>
-            <w:r>
-              <w:rPr>
-                <w:rFonts w:eastAsia="Arial"/>
-                <w:b/>
-                <w:bCs/>
-              </w:rPr>
-              <w:t>C</w:t>
-            </w:r>
-            <w:r>
-              <w:rPr>
-                <w:rFonts w:eastAsia="Arial"/>
-                <w:b/>
-                <w:bCs/>
-              </w:rPr>
-              <w:t>-1.</w:t>
-            </w:r>
-            <w:r>
-              <w:rPr>
-                <w:rFonts w:eastAsia="Arial"/>
-                <w:b/>
-                <w:bCs/>
-              </w:rPr>
-              <w:t xml:space="preserve"> </w:t>
-            </w:r>
-            <w:r>
-              <w:rPr>
-                <w:rFonts w:eastAsia="Arial"/>
-                <w:b/>
-                <w:bCs/>
-              </w:rPr>
-              <w:t>CIE-IPP</w:t>
-            </w:r>
-            <w:r>
-              <w:br/>
-            </w:r>
-            <w:r>
-              <w:rPr>
-                <w:rFonts w:eastAsia="Arial"/>
-                <w:b/>
-                <w:bCs/>
-              </w:rPr>
-              <w:t xml:space="preserve"> Code Review Summary</w:t>
-            </w:r>
-          </w:p>
-        </w:tc>
-      </w:tr>
-      <w:tr>
-        <w:tc>
-          <w:tcPr>
-            <w:tcW w:w="3360" w:type="dxa"/>
-          </w:tcPr>
-          <w:p>
-            <w:pPr>
-              <w:jc w:val="center"/>
-              <w:rPr>
-                <w:rFonts w:eastAsia="Arial"/>
-                <w:b/>
-                <w:bCs/>
-              </w:rPr>
-            </w:pPr>
-            <w:r>
-              <w:rPr>
-                <w:rFonts w:eastAsia="Arial"/>
-                <w:b/>
-                <w:bCs/>
-              </w:rPr>
-              <w:t>Code Line</w:t>
-            </w:r>
-          </w:p>
-        </w:tc>
-        <w:tc>
-          <w:tcPr>
-            <w:tcW w:w="3360" w:type="dxa"/>
-          </w:tcPr>
-          <w:p>
-            <w:pPr>
-              <w:jc w:val="center"/>
-              <w:rPr>
-                <w:rFonts w:eastAsia="Arial"/>
-                <w:b/>
-                <w:bCs/>
-              </w:rPr>
-            </w:pPr>
-            <w:r>
-              <w:rPr>
-                <w:rFonts w:eastAsia="Arial"/>
-                <w:b/>
-                <w:bCs/>
-              </w:rPr>
-              <w:t>Comment</w:t>
-            </w:r>
-          </w:p>
-        </w:tc>
-        <w:tc>
-          <w:tcPr>
-            <w:tcW w:w="3360" w:type="dxa"/>
-          </w:tcPr>
-          <w:p>
-            <w:pPr>
-              <w:jc w:val="center"/>
-              <w:rPr>
-                <w:rFonts w:eastAsia="Arial"/>
-                <w:b/>
-                <w:bCs/>
-              </w:rPr>
-            </w:pPr>
-            <w:r>
-              <w:rPr>
-                <w:rFonts w:eastAsia="Arial"/>
-                <w:b/>
-                <w:bCs/>
-              </w:rPr>
-              <w:t>Resolution</w:t>
-            </w:r>
-          </w:p>
-        </w:tc>
-      </w:tr>
-      <w:tr>
-        <w:tc>
-          <w:tcPr>
-            <w:tcW w:w="3360" w:type="dxa"/>
-          </w:tcPr>
-          <w:p>
-            <w:pPr>
-              <w:jc w:val="center"/>
-              <w:rPr>
-                <w:rFonts w:eastAsia="Arial"/>
-                <w:sz w:val="20"/>
-                <w:szCs w:val="20"/>
-              </w:rPr>
-            </w:pPr>
-            <w:r>
-              <w:rPr>
-                <w:rFonts w:eastAsia="Arial"/>
-                <w:sz w:val="20"/>
-                <w:szCs w:val="20"/>
-              </w:rPr>
-              <w:t>~100</w:t>
-            </w:r>
-          </w:p>
-        </w:tc>
-        <w:tc>
-          <w:tcPr>
-            <w:tcW w:w="3360" w:type="dxa"/>
-          </w:tcPr>
-          <w:p>
-            <w:r>
-              <w:t xml:space="preserve">Although pared down to necessary functions for the CIE effort, cutting features from the base code (the CA IPP tool) </w:t>
-            </w:r>
-            <w:r>
-              <w:t>means we have a new branch of code that is strictly for this application rather than an all-purpose tool. Because the tools’ functions/feature requirements are so similar, it is ill-advised to maintain two different tools that do nearly identical operations.</w:t>
-            </w:r>
-          </w:p>
-          <w:p/>
-          <w:p>
-            <w:r>
-              <w:t>It is recommended that a future update merge the functional requirements of these two tools and produce outputs based on options or flags assigned by the user.</w:t>
-            </w:r>
-          </w:p>
-        </w:tc>
-        <w:tc>
-          <w:tcPr>
-            <w:tcW w:w="3360" w:type="dxa"/>
-          </w:tcPr>
-          <w:p>
-            <w:r>
-              <w:t>No modification required for tool release, to be addressed in long-term maintenance of product.</w:t>
-            </w:r>
-          </w:p>
-        </w:tc>
-      </w:tr>
-      <w:tr>
-        <w:tc>
-          <w:tcPr>
-            <w:tcW w:w="3360" w:type="dxa"/>
-          </w:tcPr>
-          <w:p>
-            <w:pPr>
-              <w:jc w:val="center"/>
-              <w:rPr>
-                <w:rFonts w:eastAsia="Arial"/>
-                <w:sz w:val="20"/>
-                <w:szCs w:val="20"/>
-              </w:rPr>
-            </w:pPr>
-            <w:r>
-              <w:rPr>
-                <w:rFonts w:eastAsia="Arial"/>
-                <w:sz w:val="20"/>
-                <w:szCs w:val="20"/>
-              </w:rPr>
-              <w:t>101</w:t>
-            </w:r>
-          </w:p>
-        </w:tc>
-        <w:tc>
-          <w:tcPr>
-            <w:tcW w:w="3360" w:type="dxa"/>
-          </w:tcPr>
-          <w:p>
-            <w:proofErr w:type="gramStart"/>
-            <w:r>
-              <w:t>Hard-coding</w:t>
-            </w:r>
-            <w:proofErr w:type="gramEnd"/>
-            <w:r>
-              <w:t xml:space="preserve"> the accepted COPC list (similar comment for other aspects throughout the code) means that any change will need to be approved through a QA process. A better practice would be to make the code work with a list provided by the </w:t>
-            </w:r>
-            <w:proofErr w:type="gramStart"/>
-            <w:r>
-              <w:t>user, or</w:t>
-            </w:r>
-            <w:proofErr w:type="gramEnd"/>
-            <w:r>
-              <w:t xml:space="preserve"> use a default that can be overridden by the user.</w:t>
-            </w:r>
-          </w:p>
-        </w:tc>
-        <w:tc>
-          <w:tcPr>
-            <w:tcW w:w="3360" w:type="dxa"/>
-          </w:tcPr>
-          <w:p>
-            <w:r>
-              <w:t>No modification required for tool release, to be addressed in long-term maintenance of product.</w:t>
-            </w:r>
-          </w:p>
-        </w:tc>
-      </w:tr>
-      <w:tr>
-        <w:tc>
-          <w:tcPr>
-            <w:tcW w:w="3360" w:type="dxa"/>
-          </w:tcPr>
-          <w:p>
-            <w:pPr>
-              <w:jc w:val="center"/>
-              <w:rPr>
-                <w:rFonts w:eastAsia="Arial"/>
-                <w:sz w:val="20"/>
-                <w:szCs w:val="20"/>
-              </w:rPr>
-            </w:pPr>
-            <w:r>
-              <w:rPr>
-                <w:rFonts w:eastAsia="Arial"/>
-                <w:sz w:val="20"/>
-                <w:szCs w:val="20"/>
-              </w:rPr>
-              <w:t>General</w:t>
-            </w:r>
-          </w:p>
-        </w:tc>
-        <w:tc>
-          <w:tcPr>
-            <w:tcW w:w="3360" w:type="dxa"/>
-          </w:tcPr>
-          <w:p>
-            <w:r>
-              <w:t xml:space="preserve">The organization of the tool could take advantage of a more general approach. Right </w:t>
-            </w:r>
-            <w:proofErr w:type="gramStart"/>
-            <w:r>
-              <w:t>now</w:t>
-            </w:r>
-            <w:proofErr w:type="gramEnd"/>
-            <w:r>
-              <w:t xml:space="preserve"> each function duplicates code from other functions (particularly in parsing and merging records).</w:t>
-            </w:r>
-          </w:p>
-          <w:p/>
-          <w:p>
-            <w:r>
-              <w:t xml:space="preserve">For efficiency and maintainability, </w:t>
-            </w:r>
-            <w:proofErr w:type="gramStart"/>
-            <w:r>
-              <w:t>it’d</w:t>
-            </w:r>
-            <w:proofErr w:type="gramEnd"/>
-            <w:r>
-              <w:t xml:space="preserve"> be better if there were a “parser” function that handled all of the files, then a “merger” function that could be used to merge records together. This would help streamline the code update process.</w:t>
-            </w:r>
-          </w:p>
-        </w:tc>
-        <w:tc>
-          <w:tcPr>
-            <w:tcW w:w="3360" w:type="dxa"/>
-          </w:tcPr>
-          <w:p>
-            <w:r>
-              <w:t>No modification required for tool release, to be addressed in long-term maintenance of product.</w:t>
-            </w:r>
-          </w:p>
-        </w:tc>
-      </w:tr>
-    </w:tbl>
-    <w:p>
-      <w:pPr>
-        <w:pStyle w:val="H1bodytext"/>
-        <w:spacing w:after="120"/>
-        <w:ind w:left="0"/>
-        <w:jc w:val="center"/>
-        <w:rPr>
-          <w:rFonts w:ascii="Arial" w:hAnsi="Arial" w:cs="Arial"/>
-          <w:b/>
-          <w:bCs/>
-          <w:sz w:val="24"/>
-          <w:szCs w:val="24"/>
-        </w:rPr>
-      </w:pPr>
-    </w:p>
-    <w:p/>
     <w:sectPr>
       <w:headerReference w:type="default" r:id="rId13"/>
       <w:footerReference w:type="default" r:id="rId14"/>
@@ -20465,12 +19883,19 @@
 </file>
 
 <file path=customXml/item1.xml><?xml version="1.0" encoding="utf-8"?>
-<p:properties xmlns:p="http://schemas.microsoft.com/office/2006/metadata/properties" xmlns:xsi="http://www.w3.org/2001/XMLSchema-instance" xmlns:pc="http://schemas.microsoft.com/office/infopath/2007/PartnerControls">
-  <documentManagement/>
-</p:properties>
+<b:Sources xmlns:b="http://schemas.openxmlformats.org/officeDocument/2006/bibliography" xmlns="http://schemas.openxmlformats.org/officeDocument/2006/bibliography" SelectedStyle="\APASixthEditionOfficeOnline.xsl" StyleName="APA" Version="6"/>
 </file>
 
 <file path=customXml/item2.xml><?xml version="1.0" encoding="utf-8"?>
+<?mso-contentType ?>
+<FormTemplates xmlns="http://schemas.microsoft.com/sharepoint/v3/contenttype/forms">
+  <Display>DocumentLibraryForm</Display>
+  <Edit>DocumentLibraryForm</Edit>
+  <New>DocumentLibraryForm</New>
+</FormTemplates>
+</file>
+
+<file path=customXml/item3.xml><?xml version="1.0" encoding="utf-8"?>
 <ct:contentTypeSchema xmlns:ct="http://schemas.microsoft.com/office/2006/metadata/contentType" xmlns:ma="http://schemas.microsoft.com/office/2006/metadata/properties/metaAttributes" ct:_="" ma:_="" ma:contentTypeName="Document" ma:contentTypeID="0x010100092ED8BFBE6B3A4EA77F2F6C3B7D5F03" ma:contentTypeVersion="8" ma:contentTypeDescription="Create a new document." ma:contentTypeScope="" ma:versionID="796696fc8e9b9101acb13fc7b732803f">
   <xsd:schema xmlns:xsd="http://www.w3.org/2001/XMLSchema" xmlns:xs="http://www.w3.org/2001/XMLSchema" xmlns:p="http://schemas.microsoft.com/office/2006/metadata/properties" xmlns:ns2="786b8faf-106f-4958-a2b4-f779ae144ea5" targetNamespace="http://schemas.microsoft.com/office/2006/metadata/properties" ma:root="true" ma:fieldsID="7e5bcc9bcf80405593e224788f38d223" ns2:_="">
     <xsd:import namespace="786b8faf-106f-4958-a2b4-f779ae144ea5"/>
@@ -20642,29 +20067,29 @@
 </ct:contentTypeSchema>
 </file>
 
-<file path=customXml/item3.xml><?xml version="1.0" encoding="utf-8"?>
-<?mso-contentType ?>
-<FormTemplates xmlns="http://schemas.microsoft.com/sharepoint/v3/contenttype/forms">
-  <Display>DocumentLibraryForm</Display>
-  <Edit>DocumentLibraryForm</Edit>
-  <New>DocumentLibraryForm</New>
-</FormTemplates>
-</file>
-
 <file path=customXml/item4.xml><?xml version="1.0" encoding="utf-8"?>
-<b:Sources xmlns:b="http://schemas.openxmlformats.org/officeDocument/2006/bibliography" xmlns="http://schemas.openxmlformats.org/officeDocument/2006/bibliography" SelectedStyle="\APASixthEditionOfficeOnline.xsl" StyleName="APA" Version="6"/>
+<p:properties xmlns:p="http://schemas.microsoft.com/office/2006/metadata/properties" xmlns:xsi="http://www.w3.org/2001/XMLSchema-instance" xmlns:pc="http://schemas.microsoft.com/office/infopath/2007/PartnerControls">
+  <documentManagement/>
+</p:properties>
 </file>
 
 <file path=customXml/itemProps1.xml><?xml version="1.0" encoding="utf-8"?>
-<ds:datastoreItem xmlns:ds="http://schemas.openxmlformats.org/officeDocument/2006/customXml" ds:itemID="{E06CAFCD-6133-4BF3-A671-56544DC9D586}">
+<ds:datastoreItem xmlns:ds="http://schemas.openxmlformats.org/officeDocument/2006/customXml" ds:itemID="{2720F218-8B4B-4A5E-8C27-4CA0B85B0CEC}">
   <ds:schemaRefs>
-    <ds:schemaRef ds:uri="http://schemas.microsoft.com/office/2006/metadata/properties"/>
-    <ds:schemaRef ds:uri="http://schemas.microsoft.com/office/infopath/2007/PartnerControls"/>
+    <ds:schemaRef ds:uri="http://schemas.openxmlformats.org/officeDocument/2006/bibliography"/>
   </ds:schemaRefs>
 </ds:datastoreItem>
 </file>
 
 <file path=customXml/itemProps2.xml><?xml version="1.0" encoding="utf-8"?>
+<ds:datastoreItem xmlns:ds="http://schemas.openxmlformats.org/officeDocument/2006/customXml" ds:itemID="{8D42678C-F8F3-49FD-9D71-B1240709B3FD}">
+  <ds:schemaRefs>
+    <ds:schemaRef ds:uri="http://schemas.microsoft.com/sharepoint/v3/contenttype/forms"/>
+  </ds:schemaRefs>
+</ds:datastoreItem>
+</file>
+
+<file path=customXml/itemProps3.xml><?xml version="1.0" encoding="utf-8"?>
 <ds:datastoreItem xmlns:ds="http://schemas.openxmlformats.org/officeDocument/2006/customXml" ds:itemID="{1FAACE68-BB26-42D3-BF86-4B60A8669896}">
   <ds:schemaRefs>
     <ds:schemaRef ds:uri="http://schemas.microsoft.com/office/2006/metadata/contentType"/>
@@ -20682,18 +20107,11 @@
 </ds:datastoreItem>
 </file>
 
-<file path=customXml/itemProps3.xml><?xml version="1.0" encoding="utf-8"?>
-<ds:datastoreItem xmlns:ds="http://schemas.openxmlformats.org/officeDocument/2006/customXml" ds:itemID="{8D42678C-F8F3-49FD-9D71-B1240709B3FD}">
+<file path=customXml/itemProps4.xml><?xml version="1.0" encoding="utf-8"?>
+<ds:datastoreItem xmlns:ds="http://schemas.openxmlformats.org/officeDocument/2006/customXml" ds:itemID="{E06CAFCD-6133-4BF3-A671-56544DC9D586}">
   <ds:schemaRefs>
-    <ds:schemaRef ds:uri="http://schemas.microsoft.com/sharepoint/v3/contenttype/forms"/>
-  </ds:schemaRefs>
-</ds:datastoreItem>
-</file>
-
-<file path=customXml/itemProps4.xml><?xml version="1.0" encoding="utf-8"?>
-<ds:datastoreItem xmlns:ds="http://schemas.openxmlformats.org/officeDocument/2006/customXml" ds:itemID="{2720F218-8B4B-4A5E-8C27-4CA0B85B0CEC}">
-  <ds:schemaRefs>
-    <ds:schemaRef ds:uri="http://schemas.openxmlformats.org/officeDocument/2006/bibliography"/>
+    <ds:schemaRef ds:uri="http://schemas.microsoft.com/office/2006/metadata/properties"/>
+    <ds:schemaRef ds:uri="http://schemas.microsoft.com/office/infopath/2007/PartnerControls"/>
   </ds:schemaRefs>
 </ds:datastoreItem>
 </file>
</xml_diff>